<commit_message>
fix typo in syllabus
the section on Course Outcomes and Expectations had a holdover from a prior course (Data and Discipline). Replaced now with the DSAM equivalent.
</commit_message>
<xml_diff>
--- a/uploads/2241 Benjamin Miller DSAM 3000 Seminar in Digital Studies and Methods Fall 2023.docx
+++ b/uploads/2241 Benjamin Miller DSAM 3000 Seminar in Digital Studies and Methods Fall 2023.docx
@@ -669,7 +669,7 @@
         </w:numPr>
       </w:pPr>
       <w:r>
-        <w:t xml:space="preserve">practice offering and receiving feedback on your work, and you will practice examining your </w:t>
+        <w:t xml:space="preserve">practice offering and receiving feedback on your work, examining </w:t>
       </w:r>
       <w:r>
         <w:rPr>
@@ -679,15 +679,7 @@
         <w:t xml:space="preserve">process </w:t>
       </w:r>
       <w:r>
-        <w:t xml:space="preserve">as well as your </w:t>
-      </w:r>
-      <w:proofErr w:type="gramStart"/>
-      <w:r>
-        <w:t>products</w:t>
-      </w:r>
-      <w:proofErr w:type="gramEnd"/>
-      <w:r>
-        <w:t xml:space="preserve"> </w:t>
+        <w:t xml:space="preserve">as well as products </w:t>
       </w:r>
     </w:p>
     <w:p>
@@ -730,13 +722,8 @@
         </w:numPr>
       </w:pPr>
       <w:r>
-        <w:t xml:space="preserve">develop basic programming skills, even if you’ve never programmed </w:t>
-      </w:r>
-      <w:proofErr w:type="gramStart"/>
-      <w:r>
-        <w:t>before</w:t>
-      </w:r>
-      <w:proofErr w:type="gramEnd"/>
+        <w:t>develop basic programming skills, even if you’ve never programmed before</w:t>
+      </w:r>
     </w:p>
     <w:p>
       <w:pPr>
@@ -1742,19 +1729,7 @@
           <w:rPr>
             <w:rStyle w:val="Hyperlink"/>
           </w:rPr>
-          <w:t>readi</w:t>
-        </w:r>
-        <w:r>
-          <w:rPr>
-            <w:rStyle w:val="Hyperlink"/>
-          </w:rPr>
-          <w:t>n</w:t>
-        </w:r>
-        <w:r>
-          <w:rPr>
-            <w:rStyle w:val="Hyperlink"/>
-          </w:rPr>
-          <w:t>g responses</w:t>
+          <w:t>reading responses</w:t>
         </w:r>
       </w:hyperlink>
       <w:r>
@@ -2061,19 +2036,7 @@
         <w:pStyle w:val="Heading2"/>
       </w:pPr>
       <w:r>
-        <w:t xml:space="preserve">Palimpsest of </w:t>
-      </w:r>
-      <w:r>
-        <w:t>P</w:t>
-      </w:r>
-      <w:r>
-        <w:t xml:space="preserve">ublic </w:t>
-      </w:r>
-      <w:r>
-        <w:t>I</w:t>
-      </w:r>
-      <w:r>
-        <w:t>teration</w:t>
+        <w:t>Palimpsest of Public Iteration</w:t>
       </w:r>
     </w:p>
     <w:p>
@@ -2263,15 +2226,7 @@
         </w:numPr>
       </w:pPr>
       <w:r>
-        <w:t>What happened? (</w:t>
-      </w:r>
-      <w:proofErr w:type="gramStart"/>
-      <w:r>
-        <w:t>check</w:t>
-      </w:r>
-      <w:proofErr w:type="gramEnd"/>
-      <w:r>
-        <w:t xml:space="preserve"> in with your </w:t>
+        <w:t xml:space="preserve">What happened? (check in with your </w:t>
       </w:r>
       <w:hyperlink r:id="rId16">
         <w:r>
@@ -3624,10 +3579,7 @@
         <w:pStyle w:val="BodyText"/>
       </w:pPr>
       <w:r>
-        <w:t xml:space="preserve">NB: Additional </w:t>
-      </w:r>
-      <w:r>
-        <w:t>resources can be found on the course site.</w:t>
+        <w:t>NB: Additional resources can be found on the course site.</w:t>
       </w:r>
     </w:p>
     <w:p>
@@ -3681,19 +3633,7 @@
           <w:rPr>
             <w:rStyle w:val="Hyperlink"/>
           </w:rPr>
-          <w:t>w</w:t>
-        </w:r>
-        <w:r>
-          <w:rPr>
-            <w:rStyle w:val="Hyperlink"/>
-          </w:rPr>
-          <w:t>o</w:t>
-        </w:r>
-        <w:r>
-          <w:rPr>
-            <w:rStyle w:val="Hyperlink"/>
-          </w:rPr>
-          <w:t>rkshops</w:t>
+          <w:t>workshops</w:t>
         </w:r>
       </w:hyperlink>
       <w:r>
@@ -3860,29 +3800,14 @@
           <w:rPr>
             <w:rStyle w:val="Hyperlink"/>
           </w:rPr>
-          <w:t>http</w:t>
-        </w:r>
-        <w:r>
-          <w:rPr>
-            <w:rStyle w:val="Hyperlink"/>
-          </w:rPr>
-          <w:t>s</w:t>
-        </w:r>
-        <w:r>
-          <w:rPr>
-            <w:rStyle w:val="Hyperlink"/>
-          </w:rPr>
-          <w:t>://writingcenter.pitt.edu/</w:t>
+          <w:t>https://writingcenter.pitt.edu/</w:t>
         </w:r>
       </w:hyperlink>
       <w:r>
         <w:t>.</w:t>
       </w:r>
       <w:r>
-        <w:t xml:space="preserve"> </w:t>
-      </w:r>
-      <w:r>
-        <w:t>Though not every consultant will have experience in multimodal composing or digital media, some will; but more importantly, the Writing Center's emphases on process-oriented reflection and rhetorical thinking makes every consultant a useful sounding board for developing ideas, getting feedback from an outside reader, and getting organized for revision and reflection. It's a good idea to</w:t>
+        <w:t xml:space="preserve"> Though not every consultant will have experience in multimodal composing or digital media, some will; but more importantly, the Writing Center's emphases on process-oriented reflection and rhetorical thinking makes every consultant a useful sounding board for developing ideas, getting feedback from an outside reader, and getting organized for revision and reflection. It's a good idea to</w:t>
       </w:r>
       <w:r>
         <w:t xml:space="preserve"> </w:t>
@@ -5753,13 +5678,7 @@
       <w:bookmarkStart w:id="13" w:name="week-04"/>
       <w:bookmarkEnd w:id="12"/>
       <w:r>
-        <w:t>Week 4: Mo</w:t>
-      </w:r>
-      <w:r>
-        <w:t>n</w:t>
-      </w:r>
-      <w:r>
-        <w:t>, Sep 18</w:t>
+        <w:t>Week 4: Mon, Sep 18</w:t>
       </w:r>
       <w:r>
         <w:t xml:space="preserve"> – Critical code studies</w:t>
@@ -6398,13 +6317,7 @@
       <w:bookmarkStart w:id="18" w:name="week-09"/>
       <w:bookmarkEnd w:id="17"/>
       <w:r>
-        <w:t>Week 9: Mon, O</w:t>
-      </w:r>
-      <w:r>
-        <w:t>c</w:t>
-      </w:r>
-      <w:r>
-        <w:t>t 23</w:t>
+        <w:t>Week 9: Mon, Oct 23</w:t>
       </w:r>
       <w:r>
         <w:t xml:space="preserve"> – Data 3: Analysis and visualization</w:t>
@@ -7338,15 +7251,7 @@
       <w:bookmarkEnd w:id="24"/>
       <w:bookmarkEnd w:id="25"/>
       <w:r>
-        <w:t xml:space="preserve">Week 16: Mon, Dec 11 – </w:t>
-      </w:r>
-      <w:proofErr w:type="gramStart"/>
-      <w:r>
-        <w:t>Overflow day</w:t>
-      </w:r>
-      <w:proofErr w:type="gramEnd"/>
-      <w:r>
-        <w:t xml:space="preserve">, </w:t>
+        <w:t xml:space="preserve">Week 16: Mon, Dec 11 – Overflow day, </w:t>
       </w:r>
       <w:proofErr w:type="spellStart"/>
       <w:r>
@@ -9556,6 +9461,7 @@
   <w:style w:type="character" w:default="1" w:styleId="DefaultParagraphFont">
     <w:name w:val="Default Paragraph Font"/>
     <w:uiPriority w:val="1"/>
+    <w:semiHidden/>
     <w:unhideWhenUsed/>
   </w:style>
   <w:style w:type="table" w:default="1" w:styleId="TableNormal">

</xml_diff>

<commit_message>
notes for next time
typo fix (holdover from data & discipline), comment about not lowering self-assigned grades but potentially raising them
</commit_message>
<xml_diff>
--- a/uploads/2241 Benjamin Miller DSAM 3000 Seminar in Digital Studies and Methods Fall 2023.docx
+++ b/uploads/2241 Benjamin Miller DSAM 3000 Seminar in Digital Studies and Methods Fall 2023.docx
@@ -900,14 +900,13 @@
         <w:t xml:space="preserve">and/or generating questions about </w:t>
       </w:r>
       <w:r>
-        <w:t>disciplinarity</w:t>
-      </w:r>
-      <w:r>
-        <w:t xml:space="preserve"> </w:t>
-      </w:r>
-      <w:r>
-        <w:t>and data</w:t>
-      </w:r>
+        <w:t xml:space="preserve">digital studies and </w:t>
+      </w:r>
+      <w:proofErr w:type="gramStart"/>
+      <w:r>
+        <w:t>methods</w:t>
+      </w:r>
+      <w:proofErr w:type="gramEnd"/>
     </w:p>
     <w:p>
       <w:pPr>
@@ -923,8 +922,13 @@
         <w:ind w:right="468"/>
       </w:pPr>
       <w:r>
-        <w:t>discuss rationales for what each exercise is designed to do, and why it ought to work</w:t>
-      </w:r>
+        <w:t xml:space="preserve">discuss rationales for what each exercise is designed to do, and why it ought to </w:t>
+      </w:r>
+      <w:proofErr w:type="gramStart"/>
+      <w:r>
+        <w:t>work</w:t>
+      </w:r>
+      <w:proofErr w:type="gramEnd"/>
     </w:p>
     <w:p>
       <w:pPr>
@@ -1913,6 +1917,22 @@
         </w:rPr>
         <w:t>h/t to Alison Langmead for some of this language</w:t>
       </w:r>
+      <w:r>
+        <w:rPr>
+          <w:i/>
+          <w:iCs/>
+        </w:rPr>
+        <w:t xml:space="preserve">, including the assignment </w:t>
+      </w:r>
+      <w:proofErr w:type="gramStart"/>
+      <w:r>
+        <w:rPr>
+          <w:i/>
+          <w:iCs/>
+        </w:rPr>
+        <w:t>name</w:t>
+      </w:r>
+      <w:proofErr w:type="gramEnd"/>
     </w:p>
     <w:p>
       <w:pPr>
@@ -2019,15 +2039,7 @@
         <w:pStyle w:val="BodyText"/>
       </w:pPr>
       <w:r>
-        <w:t xml:space="preserve">NB: Because of the private, reflective nature of the mindful practice journal, I expect this will be separate from the more public commit messages you may compose for git / GitHub, if you're using it. That said, it's not a bad idea to commit frequently, </w:t>
-      </w:r>
-      <w:proofErr w:type="gramStart"/>
-      <w:r>
-        <w:t>e.g.</w:t>
-      </w:r>
-      <w:proofErr w:type="gramEnd"/>
-      <w:r>
-        <w:t xml:space="preserve"> at the end of working sessions in which your project's product changes, and to use these commit messages mindfully.</w:t>
+        <w:t>NB: Because of the private, reflective nature of the mindful practice journal, I expect this will be separate from the more public commit messages you may compose for git / GitHub, if you're using it. That said, it's not a bad idea to commit frequently, e.g. at the end of working sessions in which your project's product changes, and to use these commit messages mindfully.</w:t>
       </w:r>
     </w:p>
     <w:bookmarkEnd w:id="1"/>
@@ -2086,46 +2098,71 @@
     <w:p>
       <w:pPr>
         <w:rPr>
-          <w:rFonts w:eastAsia="Times New Roman"/>
-          <w:szCs w:val="24"/>
-        </w:rPr>
-      </w:pPr>
-      <w:r>
-        <w:t xml:space="preserve">You may use any web-based publishing platform you’re comfortable with, </w:t>
-      </w:r>
-      <w:proofErr w:type="gramStart"/>
-      <w:r>
-        <w:t>e.g.</w:t>
-      </w:r>
-      <w:proofErr w:type="gramEnd"/>
-      <w:r>
-        <w:t xml:space="preserve"> </w:t>
+          <w:rFonts w:asciiTheme="minorHAnsi" w:eastAsiaTheme="minorHAnsi" w:hAnsiTheme="minorHAnsi" w:cstheme="minorBidi"/>
+          <w:szCs w:val="24"/>
+          <w:lang w:val="en"/>
+        </w:rPr>
+      </w:pPr>
+      <w:r>
+        <w:rPr>
+          <w:rFonts w:asciiTheme="minorHAnsi" w:eastAsiaTheme="minorHAnsi" w:hAnsiTheme="minorHAnsi" w:cstheme="minorBidi"/>
+          <w:szCs w:val="24"/>
+          <w:lang w:val="en"/>
+        </w:rPr>
+        <w:t xml:space="preserve">You may use any web-based publishing platform you’re comfortable with, e.g. </w:t>
       </w:r>
       <w:proofErr w:type="spellStart"/>
       <w:r>
+        <w:rPr>
+          <w:rFonts w:asciiTheme="minorHAnsi" w:eastAsiaTheme="minorHAnsi" w:hAnsiTheme="minorHAnsi" w:cstheme="minorBidi"/>
+          <w:szCs w:val="24"/>
+          <w:lang w:val="en"/>
+        </w:rPr>
         <w:t>Wix</w:t>
       </w:r>
       <w:proofErr w:type="spellEnd"/>
       <w:r>
+        <w:rPr>
+          <w:rFonts w:asciiTheme="minorHAnsi" w:eastAsiaTheme="minorHAnsi" w:hAnsiTheme="minorHAnsi" w:cstheme="minorBidi"/>
+          <w:szCs w:val="24"/>
+          <w:lang w:val="en"/>
+        </w:rPr>
         <w:t xml:space="preserve">, WordPress, </w:t>
       </w:r>
       <w:proofErr w:type="spellStart"/>
       <w:r>
+        <w:rPr>
+          <w:rFonts w:asciiTheme="minorHAnsi" w:eastAsiaTheme="minorHAnsi" w:hAnsiTheme="minorHAnsi" w:cstheme="minorBidi"/>
+          <w:szCs w:val="24"/>
+          <w:lang w:val="en"/>
+        </w:rPr>
         <w:t>SquareSpace</w:t>
       </w:r>
       <w:proofErr w:type="spellEnd"/>
       <w:r>
+        <w:rPr>
+          <w:rFonts w:asciiTheme="minorHAnsi" w:eastAsiaTheme="minorHAnsi" w:hAnsiTheme="minorHAnsi" w:cstheme="minorBidi"/>
+          <w:szCs w:val="24"/>
+          <w:lang w:val="en"/>
+        </w:rPr>
         <w:t xml:space="preserve">, Medium; there are many free options. One option you should be aware of, if you’re not already, is GitHub Pages, which integrates with the git version control software I’ll already be asking you to try out for tracking your changes. Perhaps the easiest path to making a public-facing website with GitHub is </w:t>
       </w:r>
       <w:hyperlink r:id="rId14">
         <w:r>
           <w:rPr>
             <w:rStyle w:val="Hyperlink"/>
+            <w:rFonts w:ascii="Cambria" w:hAnsi="Cambria"/>
+            <w:lang w:val="en"/>
           </w:rPr>
           <w:t>Open Fuego</w:t>
         </w:r>
       </w:hyperlink>
       <w:r>
+        <w:rPr>
+          <w:rFonts w:asciiTheme="minorHAnsi" w:eastAsiaTheme="minorHAnsi" w:hAnsiTheme="minorHAnsi" w:cstheme="minorBidi"/>
+          <w:szCs w:val="24"/>
+          <w:lang w:val="en"/>
+        </w:rPr>
         <w:t>: a templating structure designed from the outset to make it easier to work with HTML, and developed right here at Pitt by Dr. Stephen Quigley (English).</w:t>
       </w:r>
     </w:p>
@@ -2991,15 +3028,7 @@
       </w:r>
       <w:proofErr w:type="spellEnd"/>
       <w:r>
-        <w:t xml:space="preserve"> and image generators like Stable Diffusion or Dall-E, an element of randomness means we can’t go back directly to the original and see the same thing you saw. Even so, the knowledge that you consulted such a model as part of your process adds important context to your work, much as a citation does, and our understanding of that context is further improved if you can share the prompt you submitted. (In some cases, it may even make sense to save the transcript, </w:t>
-      </w:r>
-      <w:proofErr w:type="gramStart"/>
-      <w:r>
-        <w:t>e.g.</w:t>
-      </w:r>
-      <w:proofErr w:type="gramEnd"/>
-      <w:r>
-        <w:t xml:space="preserve"> to make it available as an appendix or upon request.)</w:t>
+        <w:t xml:space="preserve"> and image generators like Stable Diffusion or Dall-E, an element of randomness means we can’t go back directly to the original and see the same thing you saw. Even so, the knowledge that you consulted such a model as part of your process adds important context to your work, much as a citation does, and our understanding of that context is further improved if you can share the prompt you submitted. (In some cases, it may even make sense to save the transcript, e.g. to make it available as an appendix or upon request.)</w:t>
       </w:r>
     </w:p>
     <w:p>
@@ -3261,7 +3290,23 @@
         <w:t xml:space="preserve"> to select the grade that you will receive in this seminar.</w:t>
       </w:r>
       <w:r>
-        <w:t xml:space="preserve"> While I am required to reserve the right to change these grades as appropriate, I will not do so.</w:t>
+        <w:t xml:space="preserve"> While I am required to reserve the right to change these grades as appropriate, </w:t>
+      </w:r>
+      <w:commentRangeStart w:id="8"/>
+      <w:r>
+        <w:t>I will not do so</w:t>
+      </w:r>
+      <w:commentRangeEnd w:id="8"/>
+      <w:r>
+        <w:rPr>
+          <w:rStyle w:val="CommentReference"/>
+          <w:rFonts w:ascii="Times New Roman" w:eastAsia="Calibri" w:hAnsi="Times New Roman" w:cs="Times New Roman"/>
+          <w:lang w:val="en-US"/>
+        </w:rPr>
+        <w:commentReference w:id="8"/>
+      </w:r>
+      <w:r>
+        <w:t>.</w:t>
       </w:r>
     </w:p>
     <w:p>
@@ -3597,7 +3642,7 @@
       <w:pPr>
         <w:spacing w:after="100" w:afterAutospacing="1"/>
       </w:pPr>
-      <w:hyperlink r:id="rId28" w:history="1">
+      <w:hyperlink r:id="rId32" w:history="1">
         <w:r>
           <w:rPr>
             <w:rStyle w:val="Hyperlink"/>
@@ -3628,7 +3673,7 @@
       <w:r>
         <w:t xml:space="preserve"> </w:t>
       </w:r>
-      <w:hyperlink r:id="rId29" w:history="1">
+      <w:hyperlink r:id="rId33" w:history="1">
         <w:r>
           <w:rPr>
             <w:rStyle w:val="Hyperlink"/>
@@ -3649,7 +3694,7 @@
       <w:r>
         <w:t xml:space="preserve"> </w:t>
       </w:r>
-      <w:hyperlink r:id="rId30" w:history="1">
+      <w:hyperlink r:id="rId34" w:history="1">
         <w:r>
           <w:rPr>
             <w:rStyle w:val="Hyperlink"/>
@@ -3714,7 +3759,7 @@
       <w:r>
         <w:t xml:space="preserve"> at </w:t>
       </w:r>
-      <w:hyperlink r:id="rId31" w:history="1">
+      <w:hyperlink r:id="rId35" w:history="1">
         <w:r>
           <w:rPr>
             <w:rStyle w:val="Hyperlink"/>
@@ -3795,7 +3840,7 @@
       <w:pPr>
         <w:spacing w:after="100" w:afterAutospacing="1"/>
       </w:pPr>
-      <w:hyperlink r:id="rId32" w:history="1">
+      <w:hyperlink r:id="rId36" w:history="1">
         <w:r>
           <w:rPr>
             <w:rStyle w:val="Hyperlink"/>
@@ -3812,7 +3857,7 @@
       <w:r>
         <w:t xml:space="preserve"> </w:t>
       </w:r>
-      <w:hyperlink r:id="rId33" w:history="1">
+      <w:hyperlink r:id="rId37" w:history="1">
         <w:r>
           <w:rPr>
             <w:rStyle w:val="Hyperlink"/>
@@ -3863,8 +3908,8 @@
           <w:lang w:bidi="he-IL"/>
         </w:rPr>
       </w:pPr>
-      <w:bookmarkStart w:id="8" w:name="_Assignment_Schedule"/>
-      <w:bookmarkEnd w:id="8"/>
+      <w:bookmarkStart w:id="9" w:name="_Assignment_Schedule"/>
+      <w:bookmarkEnd w:id="9"/>
       <w:r>
         <w:rPr>
           <w:lang w:bidi="he-IL"/>
@@ -3943,7 +3988,7 @@
         </w:rPr>
         <w:t xml:space="preserve">, so you can post to our </w:t>
       </w:r>
-      <w:hyperlink r:id="rId34">
+      <w:hyperlink r:id="rId38">
         <w:r>
           <w:rPr>
             <w:rStyle w:val="Hyperlink"/>
@@ -3998,7 +4043,7 @@
         </w:rPr>
         <w:t xml:space="preserve">You should in general also have access to all your work in class, so we can discuss and/or revise. Possible methods of access include </w:t>
       </w:r>
-      <w:hyperlink r:id="rId35">
+      <w:hyperlink r:id="rId39">
         <w:r>
           <w:rPr>
             <w:rStyle w:val="Hyperlink"/>
@@ -4017,7 +4062,7 @@
         </w:rPr>
         <w:t xml:space="preserve"> (recommended), Pitt’s </w:t>
       </w:r>
-      <w:hyperlink r:id="rId36">
+      <w:hyperlink r:id="rId40">
         <w:r>
           <w:rPr>
             <w:rStyle w:val="Hyperlink"/>
@@ -4887,10 +4932,10 @@
       <w:pPr>
         <w:pStyle w:val="BodyText"/>
       </w:pPr>
-      <w:bookmarkStart w:id="9" w:name="current"/>
-      <w:bookmarkEnd w:id="9"/>
-    </w:p>
-    <w:bookmarkStart w:id="10" w:name="week-01"/>
+      <w:bookmarkStart w:id="10" w:name="current"/>
+      <w:bookmarkEnd w:id="10"/>
+    </w:p>
+    <w:bookmarkStart w:id="11" w:name="week-01"/>
     <w:p>
       <w:pPr>
         <w:pStyle w:val="Heading3"/>
@@ -4954,7 +4999,7 @@
         <w:lastRenderedPageBreak/>
         <w:t xml:space="preserve">Posner, Miriam. “How Did They Make That? The Video!” Miriam Posner’s Blog, April 17, 2014. </w:t>
       </w:r>
-      <w:hyperlink r:id="rId37">
+      <w:hyperlink r:id="rId41">
         <w:r>
           <w:rPr>
             <w:rStyle w:val="Hyperlink"/>
@@ -4995,7 +5040,7 @@
       <w:r>
         <w:t xml:space="preserve">Posner, Miriam. How Did They Make That? 29 Aug. 2013, </w:t>
       </w:r>
-      <w:hyperlink r:id="rId38">
+      <w:hyperlink r:id="rId42">
         <w:r>
           <w:rPr>
             <w:rStyle w:val="Hyperlink"/>
@@ -5023,7 +5068,7 @@
       <w:r>
         <w:t xml:space="preserve">, Roopika, and Alex Gil. “Introduction: The Questions of Minimal Computing.” Digital Humanities Quarterly, vol. 16, no. 2, 2022, </w:t>
       </w:r>
-      <w:hyperlink r:id="rId39">
+      <w:hyperlink r:id="rId43">
         <w:r>
           <w:rPr>
             <w:rStyle w:val="Hyperlink"/>
@@ -5068,7 +5113,7 @@
       <w:r>
         <w:t xml:space="preserve">, The MIT Press, 2011, pp. 51–85. </w:t>
       </w:r>
-      <w:hyperlink r:id="rId40">
+      <w:hyperlink r:id="rId44">
         <w:r>
           <w:rPr>
             <w:rStyle w:val="Hyperlink"/>
@@ -5109,7 +5154,7 @@
       <w:r>
         <w:t xml:space="preserve">, edited by Tara McPherson and Marsha Kinder, 1st ed., University of California Press, 2014, pp. 20–33. pitt.primo.exlibrisgroup.com, </w:t>
       </w:r>
-      <w:hyperlink r:id="rId41">
+      <w:hyperlink r:id="rId45">
         <w:r>
           <w:rPr>
             <w:rStyle w:val="Hyperlink"/>
@@ -5135,7 +5180,7 @@
       <w:r>
         <w:t xml:space="preserve"> a meeting with Ben for some time next week (that isn’t Monday); see the </w:t>
       </w:r>
-      <w:hyperlink r:id="rId42">
+      <w:hyperlink r:id="rId46">
         <w:r>
           <w:rPr>
             <w:rStyle w:val="Hyperlink"/>
@@ -5166,8 +5211,8 @@
       <w:pPr>
         <w:pStyle w:val="Heading3"/>
       </w:pPr>
-      <w:bookmarkStart w:id="11" w:name="week-02"/>
-      <w:bookmarkEnd w:id="10"/>
+      <w:bookmarkStart w:id="12" w:name="week-02"/>
+      <w:bookmarkEnd w:id="11"/>
       <w:r>
         <w:t>Week 2: Mon, Sep 04 – (getting ready)</w:t>
       </w:r>
@@ -5191,7 +5236,7 @@
       <w:r>
         <w:t xml:space="preserve">Meet Ben in </w:t>
       </w:r>
-      <w:hyperlink r:id="rId43">
+      <w:hyperlink r:id="rId47">
         <w:r>
           <w:rPr>
             <w:rStyle w:val="Hyperlink"/>
@@ -5250,7 +5295,7 @@
       <w:r>
         <w:t xml:space="preserve">, Bloomberg.com, </w:t>
       </w:r>
-      <w:hyperlink r:id="rId44">
+      <w:hyperlink r:id="rId48">
         <w:r>
           <w:rPr>
             <w:rStyle w:val="Hyperlink"/>
@@ -5307,7 +5352,7 @@
       <w:r>
         <w:t xml:space="preserve">, 2nd ed., The MIT Press, 2021, pp. 1–22, </w:t>
       </w:r>
-      <w:hyperlink r:id="rId45">
+      <w:hyperlink r:id="rId49">
         <w:r>
           <w:rPr>
             <w:rStyle w:val="Hyperlink"/>
@@ -5357,7 +5402,7 @@
       <w:r>
         <w:t xml:space="preserve">, MIT Press, 2020, pp. 97–124. mitpressonpubpub.mitpress.mit.edu, </w:t>
       </w:r>
-      <w:hyperlink r:id="rId46">
+      <w:hyperlink r:id="rId50">
         <w:r>
           <w:rPr>
             <w:rStyle w:val="Hyperlink"/>
@@ -5388,8 +5433,8 @@
       <w:pPr>
         <w:pStyle w:val="Heading3"/>
       </w:pPr>
-      <w:bookmarkStart w:id="12" w:name="week-03"/>
-      <w:bookmarkEnd w:id="11"/>
+      <w:bookmarkStart w:id="13" w:name="week-03"/>
+      <w:bookmarkEnd w:id="12"/>
       <w:r>
         <w:t>Week 3: Mon, Sep 11</w:t>
       </w:r>
@@ -5492,7 +5537,7 @@
       <w:r>
         <w:t xml:space="preserve">, The MIT Press, 2012, pp. 1–17. direct.mit.edu, </w:t>
       </w:r>
-      <w:hyperlink r:id="rId47">
+      <w:hyperlink r:id="rId51">
         <w:r>
           <w:rPr>
             <w:rStyle w:val="Hyperlink"/>
@@ -5525,7 +5570,7 @@
       <w:r>
         <w:t xml:space="preserve">, vol. 017, no. 2, July 2023, </w:t>
       </w:r>
-      <w:hyperlink r:id="rId48">
+      <w:hyperlink r:id="rId52">
         <w:r>
           <w:rPr>
             <w:rStyle w:val="Hyperlink"/>
@@ -5558,7 +5603,7 @@
       <w:r>
         <w:t xml:space="preserve">, 16 June 2014, </w:t>
       </w:r>
-      <w:hyperlink r:id="rId49">
+      <w:hyperlink r:id="rId53">
         <w:r>
           <w:rPr>
             <w:rStyle w:val="Hyperlink"/>
@@ -5599,7 +5644,7 @@
       <w:r>
         <w:t xml:space="preserve">, Polity, 2019, pp. 16–101, but you can stop at p. 78 if you want. </w:t>
       </w:r>
-      <w:hyperlink r:id="rId50">
+      <w:hyperlink r:id="rId54">
         <w:r>
           <w:rPr>
             <w:rStyle w:val="Hyperlink"/>
@@ -5644,7 +5689,7 @@
       <w:r>
         <w:t xml:space="preserve">, MIT Press, 2017. pitt.primo.exlibrisgroup.com, </w:t>
       </w:r>
-      <w:hyperlink r:id="rId51">
+      <w:hyperlink r:id="rId55">
         <w:r>
           <w:rPr>
             <w:rStyle w:val="Hyperlink"/>
@@ -5675,8 +5720,8 @@
       <w:pPr>
         <w:pStyle w:val="Heading3"/>
       </w:pPr>
-      <w:bookmarkStart w:id="13" w:name="week-04"/>
-      <w:bookmarkEnd w:id="12"/>
+      <w:bookmarkStart w:id="14" w:name="week-04"/>
+      <w:bookmarkEnd w:id="13"/>
       <w:r>
         <w:t>Week 4: Mon, Sep 18</w:t>
       </w:r>
@@ -5691,7 +5736,7 @@
       <w:r>
         <w:t xml:space="preserve">By the time we get back in Week 6, </w:t>
       </w:r>
-      <w:hyperlink r:id="rId52" w:anchor="presentations-and-peer-review">
+      <w:hyperlink r:id="rId56" w:anchor="presentations-and-peer-review">
         <w:r>
           <w:rPr>
             <w:rStyle w:val="Hyperlink"/>
@@ -5712,7 +5757,7 @@
       <w:r>
         <w:t xml:space="preserve">Optionally, schedule a meeting with Ben in </w:t>
       </w:r>
-      <w:hyperlink r:id="rId53">
+      <w:hyperlink r:id="rId57">
         <w:r>
           <w:rPr>
             <w:rStyle w:val="Hyperlink"/>
@@ -5743,8 +5788,8 @@
       <w:pPr>
         <w:pStyle w:val="Heading3"/>
       </w:pPr>
-      <w:bookmarkStart w:id="14" w:name="week-05"/>
-      <w:bookmarkEnd w:id="13"/>
+      <w:bookmarkStart w:id="15" w:name="week-05"/>
+      <w:bookmarkEnd w:id="14"/>
       <w:r>
         <w:t>Week 5: Mon, Sep 25 – Reflection and planning</w:t>
       </w:r>
@@ -5805,8 +5850,8 @@
       <w:pPr>
         <w:pStyle w:val="Heading3"/>
       </w:pPr>
-      <w:bookmarkStart w:id="15" w:name="week-06"/>
-      <w:bookmarkEnd w:id="14"/>
+      <w:bookmarkStart w:id="16" w:name="week-06"/>
+      <w:bookmarkEnd w:id="15"/>
       <w:r>
         <w:lastRenderedPageBreak/>
         <w:t>Week 6: Mon, Oct 02</w:t>
@@ -5844,7 +5889,7 @@
       <w:r>
         <w:t xml:space="preserve">Montfort, Nick. “7: Standard Starting Points.” Exploratory Programming for the Arts and Humanities, Second Edition, The MIT Press, 2016, pp. 93–118. pitt.primo.exlibrisgroup.com, </w:t>
       </w:r>
-      <w:hyperlink r:id="rId54">
+      <w:hyperlink r:id="rId58">
         <w:r>
           <w:rPr>
             <w:rStyle w:val="Hyperlink"/>
@@ -5867,7 +5912,7 @@
       <w:r>
         <w:t xml:space="preserve">Ford, Paul. “3: Why Are Programmers So Intense About Languages?” What Is Code? If You Don’t Know, You Need to Read This, Bloomberg.com, </w:t>
       </w:r>
-      <w:hyperlink r:id="rId55">
+      <w:hyperlink r:id="rId59">
         <w:r>
           <w:rPr>
             <w:rStyle w:val="Hyperlink"/>
@@ -5895,7 +5940,7 @@
       <w:r>
         <w:t xml:space="preserve">, Catherine, and Lauren F. Klein. “Chapter Four: ‘What Gets Counted Counts.’” Data Feminism, MIT Press, 2020, pp. 97–124. mitpressonpubpub.mitpress.mit.edu, </w:t>
       </w:r>
-      <w:hyperlink r:id="rId56">
+      <w:hyperlink r:id="rId60">
         <w:r>
           <w:rPr>
             <w:rStyle w:val="Hyperlink"/>
@@ -5949,7 +5994,7 @@
       <w:r>
         <w:t xml:space="preserve"> 11 Nov. 2022, </w:t>
       </w:r>
-      <w:hyperlink r:id="rId57">
+      <w:hyperlink r:id="rId61">
         <w:r>
           <w:rPr>
             <w:rStyle w:val="Hyperlink"/>
@@ -5988,7 +6033,7 @@
       <w:r>
         <w:t xml:space="preserve"> 11 Nov. 2022, </w:t>
       </w:r>
-      <w:hyperlink r:id="rId58">
+      <w:hyperlink r:id="rId62">
         <w:r>
           <w:rPr>
             <w:rStyle w:val="Hyperlink"/>
@@ -6019,8 +6064,8 @@
       <w:pPr>
         <w:pStyle w:val="Heading3"/>
       </w:pPr>
-      <w:bookmarkStart w:id="16" w:name="week-07"/>
-      <w:bookmarkEnd w:id="15"/>
+      <w:bookmarkStart w:id="17" w:name="week-07"/>
+      <w:bookmarkEnd w:id="16"/>
       <w:r>
         <w:t>Week 7: Mon, Oct 09</w:t>
       </w:r>
@@ -6080,7 +6125,7 @@
       <w:r>
         <w:t xml:space="preserve"> Central, </w:t>
       </w:r>
-      <w:hyperlink r:id="rId59">
+      <w:hyperlink r:id="rId63">
         <w:r>
           <w:rPr>
             <w:rStyle w:val="Hyperlink"/>
@@ -6108,7 +6153,7 @@
       <w:r>
         <w:t xml:space="preserve">, Christof. “Big? Smart? Clean? Messy? Data in the Humanities.” Journal of Digital Humanities, Nov. 2013, </w:t>
       </w:r>
-      <w:hyperlink r:id="rId60">
+      <w:hyperlink r:id="rId64">
         <w:r>
           <w:rPr>
             <w:rStyle w:val="Hyperlink"/>
@@ -6131,7 +6176,7 @@
       <w:r>
         <w:t xml:space="preserve">Rawson, Katie, and Trevor Muñoz. “23: Against Cleaning.” Debates in the Digital Humanities 2019, edited by Matthew K. Gold and Lauren F. Klein, </w:t>
       </w:r>
-      <w:hyperlink r:id="rId61" w:anchor="ch23.%20Accessed%2018%20Aug.%202023">
+      <w:hyperlink r:id="rId65" w:anchor="ch23.%20Accessed%2018%20Aug.%202023">
         <w:r>
           <w:rPr>
             <w:rStyle w:val="Hyperlink"/>
@@ -6159,7 +6204,7 @@
       <w:r>
         <w:t xml:space="preserve">, Bob, and Liz Monk. “Dataset Summaries: Pivot Tables”, 2022. vimeo.com, </w:t>
       </w:r>
-      <w:hyperlink r:id="rId62">
+      <w:hyperlink r:id="rId66">
         <w:r>
           <w:rPr>
             <w:rStyle w:val="Hyperlink"/>
@@ -6190,8 +6235,8 @@
       <w:pPr>
         <w:pStyle w:val="Heading3"/>
       </w:pPr>
-      <w:bookmarkStart w:id="17" w:name="week-08"/>
-      <w:bookmarkEnd w:id="16"/>
+      <w:bookmarkStart w:id="18" w:name="week-08"/>
+      <w:bookmarkEnd w:id="17"/>
       <w:r>
         <w:lastRenderedPageBreak/>
         <w:t>Week 8: Mon, Oct 16</w:t>
@@ -6229,7 +6274,7 @@
       <w:r>
         <w:t xml:space="preserve">Cairo, Alberto. “5: Basic Principles of Visualization.” The Truthful Art: Data, Charts, and Maps for Communication, New Riders, 2016. learning.oreilly.com, </w:t>
       </w:r>
-      <w:hyperlink r:id="rId63">
+      <w:hyperlink r:id="rId67">
         <w:r>
           <w:rPr>
             <w:rStyle w:val="Hyperlink"/>
@@ -6252,7 +6297,7 @@
       <w:r>
         <w:t xml:space="preserve">Cairo, Alberto. “6: Exploring Data with Simple Charts.” The Truthful Art: Data, Charts, and Maps for Communication, New Riders, 2016. learning.oreilly.com, </w:t>
       </w:r>
-      <w:hyperlink r:id="rId64">
+      <w:hyperlink r:id="rId68">
         <w:r>
           <w:rPr>
             <w:rStyle w:val="Hyperlink"/>
@@ -6298,7 +6343,7 @@
       <w:r>
         <w:t xml:space="preserve"> Central, </w:t>
       </w:r>
-      <w:hyperlink r:id="rId65">
+      <w:hyperlink r:id="rId69">
         <w:r>
           <w:rPr>
             <w:rStyle w:val="Hyperlink"/>
@@ -6314,8 +6359,8 @@
       <w:pPr>
         <w:pStyle w:val="Heading3"/>
       </w:pPr>
-      <w:bookmarkStart w:id="18" w:name="week-09"/>
-      <w:bookmarkEnd w:id="17"/>
+      <w:bookmarkStart w:id="19" w:name="week-09"/>
+      <w:bookmarkEnd w:id="18"/>
       <w:r>
         <w:t>Week 9: Mon, Oct 23</w:t>
       </w:r>
@@ -6419,7 +6464,7 @@
       <w:r>
         <w:t xml:space="preserve"> section 6.2: “What is debugging?” </w:t>
       </w:r>
-      <w:hyperlink r:id="rId66">
+      <w:hyperlink r:id="rId70">
         <w:r>
           <w:rPr>
             <w:rStyle w:val="Hyperlink"/>
@@ -6450,8 +6495,8 @@
       <w:pPr>
         <w:pStyle w:val="Heading3"/>
       </w:pPr>
-      <w:bookmarkStart w:id="19" w:name="week-10"/>
-      <w:bookmarkEnd w:id="18"/>
+      <w:bookmarkStart w:id="20" w:name="week-10"/>
+      <w:bookmarkEnd w:id="19"/>
       <w:r>
         <w:t>Week 10: Mon, Oct 30</w:t>
       </w:r>
@@ -6495,7 +6540,7 @@
       <w:r>
         <w:t xml:space="preserve">Ford, Paul, “What is Code?” section 2: Let’s Begin. </w:t>
       </w:r>
-      <w:hyperlink r:id="rId67" w:anchor="lets-begi">
+      <w:hyperlink r:id="rId71" w:anchor="lets-begi">
         <w:r>
           <w:rPr>
             <w:rStyle w:val="Hyperlink"/>
@@ -6542,7 +6587,7 @@
       <w:r>
         <w:t xml:space="preserve"> An Anatomical Map of Human Labor, Data and Planetary Resources.” AI Now Institute and Share Lab, 7 Sept. 2018, </w:t>
       </w:r>
-      <w:hyperlink r:id="rId68">
+      <w:hyperlink r:id="rId72">
         <w:r>
           <w:rPr>
             <w:rStyle w:val="Hyperlink"/>
@@ -6705,7 +6750,7 @@
       <w:r>
         <w:t xml:space="preserve">), </w:t>
       </w:r>
-      <w:hyperlink r:id="rId69">
+      <w:hyperlink r:id="rId73">
         <w:r>
           <w:rPr>
             <w:rStyle w:val="Hyperlink"/>
@@ -6736,8 +6781,8 @@
       <w:pPr>
         <w:pStyle w:val="Heading3"/>
       </w:pPr>
-      <w:bookmarkStart w:id="20" w:name="week-11"/>
-      <w:bookmarkEnd w:id="19"/>
+      <w:bookmarkStart w:id="21" w:name="week-11"/>
+      <w:bookmarkEnd w:id="20"/>
       <w:r>
         <w:t>Week 11: Mon, Nov 06</w:t>
       </w:r>
@@ -6781,7 +6826,7 @@
       <w:r>
         <w:t xml:space="preserve">Underwood, Ted. “Topic Modeling Made Just Simple Enough.” The Stone and the Shell, 7 Apr. 2012, </w:t>
       </w:r>
-      <w:hyperlink r:id="rId70">
+      <w:hyperlink r:id="rId74">
         <w:r>
           <w:rPr>
             <w:rStyle w:val="Hyperlink"/>
@@ -6822,7 +6867,7 @@
       <w:r>
         <w:t xml:space="preserve">, vol. 2, no. 1, Apr. 2013, </w:t>
       </w:r>
-      <w:hyperlink r:id="rId71">
+      <w:hyperlink r:id="rId75">
         <w:r>
           <w:rPr>
             <w:rStyle w:val="Hyperlink"/>
@@ -6864,7 +6909,7 @@
       <w:r>
         <w:t xml:space="preserve">Cottom, Tressie McMillan. “47: More Scale, More Questions: Observations from Sociology.” Debates in the Digital Humanities 2016, University of Minnesota Press, 2016, </w:t>
       </w:r>
-      <w:hyperlink r:id="rId72" w:anchor="ch47">
+      <w:hyperlink r:id="rId76" w:anchor="ch47">
         <w:r>
           <w:rPr>
             <w:rStyle w:val="Hyperlink"/>
@@ -6909,7 +6954,7 @@
       <w:r>
         <w:t xml:space="preserve">, vol. 11, no. 2, 2017. </w:t>
       </w:r>
-      <w:hyperlink r:id="rId73">
+      <w:hyperlink r:id="rId77">
         <w:r>
           <w:rPr>
             <w:rStyle w:val="Hyperlink"/>
@@ -6952,7 +6997,7 @@
       <w:r>
         <w:t xml:space="preserve">, Dec. 2018. </w:t>
       </w:r>
-      <w:hyperlink r:id="rId74">
+      <w:hyperlink r:id="rId78">
         <w:r>
           <w:rPr>
             <w:rStyle w:val="Hyperlink"/>
@@ -6980,8 +7025,8 @@
       <w:pPr>
         <w:pStyle w:val="Heading3"/>
       </w:pPr>
-      <w:bookmarkStart w:id="21" w:name="week-12"/>
-      <w:bookmarkEnd w:id="20"/>
+      <w:bookmarkStart w:id="22" w:name="week-12"/>
+      <w:bookmarkEnd w:id="21"/>
       <w:r>
         <w:rPr>
           <w:rStyle w:val="Hyperlink"/>
@@ -7046,7 +7091,7 @@
       <w:r>
         <w:t xml:space="preserve"> Tech: Artificial Intelligence.” Allied Media Projects, Aug. 2018, </w:t>
       </w:r>
-      <w:hyperlink r:id="rId75">
+      <w:hyperlink r:id="rId79">
         <w:r>
           <w:rPr>
             <w:rStyle w:val="Hyperlink"/>
@@ -7077,7 +7122,7 @@
       <w:r>
         <w:t xml:space="preserve">. “Excavating AI: The Politics of Training Sets for Machine Learning.” 19 Sept. 2019, </w:t>
       </w:r>
-      <w:hyperlink r:id="rId76">
+      <w:hyperlink r:id="rId80">
         <w:r>
           <w:rPr>
             <w:rStyle w:val="Hyperlink"/>
@@ -7158,8 +7203,8 @@
       <w:pPr>
         <w:pStyle w:val="Heading3"/>
       </w:pPr>
-      <w:bookmarkStart w:id="22" w:name="week-13"/>
-      <w:bookmarkEnd w:id="21"/>
+      <w:bookmarkStart w:id="23" w:name="week-13"/>
+      <w:bookmarkEnd w:id="22"/>
       <w:r>
         <w:t>Week 13: Mon, Nov 20</w:t>
       </w:r>
@@ -7171,8 +7216,8 @@
       <w:pPr>
         <w:pStyle w:val="Heading3"/>
       </w:pPr>
-      <w:bookmarkStart w:id="23" w:name="week-14"/>
-      <w:bookmarkEnd w:id="22"/>
+      <w:bookmarkStart w:id="24" w:name="week-14"/>
+      <w:bookmarkEnd w:id="23"/>
       <w:r>
         <w:t>Week 14: Mon, Nov 27</w:t>
       </w:r>
@@ -7213,8 +7258,8 @@
       <w:pPr>
         <w:pStyle w:val="Heading3"/>
       </w:pPr>
-      <w:bookmarkStart w:id="24" w:name="week-15"/>
-      <w:bookmarkEnd w:id="23"/>
+      <w:bookmarkStart w:id="25" w:name="week-15"/>
+      <w:bookmarkEnd w:id="24"/>
       <w:r>
         <w:t>Week 15: Mon, Dec 04</w:t>
       </w:r>
@@ -7247,9 +7292,9 @@
       <w:pPr>
         <w:pStyle w:val="Heading3"/>
       </w:pPr>
-      <w:bookmarkStart w:id="25" w:name="_Week_16:_Mon,"/>
-      <w:bookmarkEnd w:id="24"/>
+      <w:bookmarkStart w:id="26" w:name="_Week_16:_Mon,"/>
       <w:bookmarkEnd w:id="25"/>
+      <w:bookmarkEnd w:id="26"/>
       <w:r>
         <w:t xml:space="preserve">Week 16: Mon, Dec 11 – Overflow day, </w:t>
       </w:r>
@@ -7655,7 +7700,7 @@
         </w:rPr>
         <w:t xml:space="preserve"> an output without lots of experimentation matching your inputs to what the software expects – suffice it to say, </w:t>
       </w:r>
-      <w:hyperlink r:id="rId77">
+      <w:hyperlink r:id="rId81">
         <w:r>
           <w:rPr>
             <w:rFonts w:ascii="Cambria" w:eastAsia="Cambria" w:hAnsi="Cambria"/>
@@ -7748,7 +7793,7 @@
         </w:rPr>
         <w:t xml:space="preserve">. See the </w:t>
       </w:r>
-      <w:hyperlink r:id="rId78" w:anchor="mindful-practice-journal">
+      <w:hyperlink r:id="rId82" w:anchor="mindful-practice-journal">
         <w:r>
           <w:rPr>
             <w:rFonts w:ascii="Cambria" w:eastAsia="Cambria" w:hAnsi="Cambria"/>
@@ -7798,7 +7843,7 @@
         </w:rPr>
         <w:t xml:space="preserve"> planning the schedule using “sources, processed and presented” as the recurring titles of each four-week chunk of time, cycling back again after each presentation. If you squint, you can still kind of see it, starting in week 3.) These presentations can be informal – they’re about work in progress, after all – and will draw not only on whatever you think you’ve “accomplished,” but also on the processes you’ve written down in your Mindful Practice Journals. What habits or patterns you notice individually will be put side by side with what your classmates noticed, and together we’re all more likely to figure some things out that much more readily. Again, the </w:t>
       </w:r>
-      <w:hyperlink r:id="rId79" w:anchor="presentations-and-peer-review">
+      <w:hyperlink r:id="rId83" w:anchor="presentations-and-peer-review">
         <w:r>
           <w:rPr>
             <w:rFonts w:ascii="Cambria" w:eastAsia="Cambria" w:hAnsi="Cambria"/>
@@ -7815,7 +7860,7 @@
         </w:rPr>
         <w:t xml:space="preserve"> page has some suggestions for how to prepare for the presentations – and how to </w:t>
       </w:r>
-      <w:hyperlink r:id="rId80" w:anchor="palimpsest-of-public-iteration">
+      <w:hyperlink r:id="rId84" w:anchor="palimpsest-of-public-iteration">
         <w:r>
           <w:rPr>
             <w:rFonts w:ascii="Cambria" w:eastAsia="Cambria" w:hAnsi="Cambria"/>
@@ -7935,6 +7980,47 @@
     </w:sectPr>
   </w:body>
 </w:document>
+</file>
+
+<file path=word/comments.xml><?xml version="1.0" encoding="utf-8"?>
+<w:comments xmlns:wpc="http://schemas.microsoft.com/office/word/2010/wordprocessingCanvas" xmlns:cx="http://schemas.microsoft.com/office/drawing/2014/chartex" xmlns:cx1="http://schemas.microsoft.com/office/drawing/2015/9/8/chartex" xmlns:cx2="http://schemas.microsoft.com/office/drawing/2015/10/21/chartex" xmlns:cx3="http://schemas.microsoft.com/office/drawing/2016/5/9/chartex" xmlns:cx4="http://schemas.microsoft.com/office/drawing/2016/5/10/chartex" xmlns:cx5="http://schemas.microsoft.com/office/drawing/2016/5/11/chartex" xmlns:cx6="http://schemas.microsoft.com/office/drawing/2016/5/12/chartex" xmlns:cx7="http://schemas.microsoft.com/office/drawing/2016/5/13/chartex" xmlns:cx8="http://schemas.microsoft.com/office/drawing/2016/5/14/chartex" xmlns:mc="http://schemas.openxmlformats.org/markup-compatibility/2006" xmlns:aink="http://schemas.microsoft.com/office/drawing/2016/ink" xmlns:am3d="http://schemas.microsoft.com/office/drawing/2017/model3d" xmlns:o="urn:schemas-microsoft-com:office:office" xmlns:oel="http://schemas.microsoft.com/office/2019/extlst" xmlns:r="http://schemas.openxmlformats.org/officeDocument/2006/relationships" xmlns:m="http://schemas.openxmlformats.org/officeDocument/2006/math" xmlns:v="urn:schemas-microsoft-com:vml" xmlns:wp14="http://schemas.microsoft.com/office/word/2010/wordprocessingDrawing" xmlns:wp="http://schemas.openxmlformats.org/drawingml/2006/wordprocessingDrawing" xmlns:w10="urn:schemas-microsoft-com:office:word" xmlns:w="http://schemas.openxmlformats.org/wordprocessingml/2006/main" xmlns:w14="http://schemas.microsoft.com/office/word/2010/wordml" xmlns:w15="http://schemas.microsoft.com/office/word/2012/wordml" xmlns:w16cex="http://schemas.microsoft.com/office/word/2018/wordml/cex" xmlns:w16cid="http://schemas.microsoft.com/office/word/2016/wordml/cid" xmlns:w16="http://schemas.microsoft.com/office/word/2018/wordml" xmlns:w16sdtdh="http://schemas.microsoft.com/office/word/2020/wordml/sdtdatahash" xmlns:w16se="http://schemas.microsoft.com/office/word/2015/wordml/symex" xmlns:wpg="http://schemas.microsoft.com/office/word/2010/wordprocessingGroup" xmlns:wpi="http://schemas.microsoft.com/office/word/2010/wordprocessingInk" xmlns:wne="http://schemas.microsoft.com/office/word/2006/wordml" xmlns:wps="http://schemas.microsoft.com/office/word/2010/wordprocessingShape" mc:Ignorable="w14 w15 w16se w16cid w16 w16cex w16sdtdh wp14">
+  <w:comment w:id="8" w:author="Miller, Benjamin M." w:date="2023-12-03T07:19:00Z" w:initials="BM">
+    <w:p>
+      <w:r>
+        <w:rPr>
+          <w:rStyle w:val="CommentReference"/>
+        </w:rPr>
+        <w:annotationRef/>
+      </w:r>
+      <w:r>
+        <w:rPr>
+          <w:color w:val="000000"/>
+          <w:sz w:val="20"/>
+          <w:szCs w:val="20"/>
+        </w:rPr>
+        <w:t>FOR NEXT TIME: add “unless I think you’ve significantly undervalued your own performance”</w:t>
+      </w:r>
+    </w:p>
+  </w:comment>
+</w:comments>
+</file>
+
+<file path=word/commentsExtended.xml><?xml version="1.0" encoding="utf-8"?>
+<w15:commentsEx xmlns:wpc="http://schemas.microsoft.com/office/word/2010/wordprocessingCanvas" xmlns:cx="http://schemas.microsoft.com/office/drawing/2014/chartex" xmlns:cx1="http://schemas.microsoft.com/office/drawing/2015/9/8/chartex" xmlns:cx2="http://schemas.microsoft.com/office/drawing/2015/10/21/chartex" xmlns:cx3="http://schemas.microsoft.com/office/drawing/2016/5/9/chartex" xmlns:cx4="http://schemas.microsoft.com/office/drawing/2016/5/10/chartex" xmlns:cx5="http://schemas.microsoft.com/office/drawing/2016/5/11/chartex" xmlns:cx6="http://schemas.microsoft.com/office/drawing/2016/5/12/chartex" xmlns:cx7="http://schemas.microsoft.com/office/drawing/2016/5/13/chartex" xmlns:cx8="http://schemas.microsoft.com/office/drawing/2016/5/14/chartex" xmlns:mc="http://schemas.openxmlformats.org/markup-compatibility/2006" xmlns:aink="http://schemas.microsoft.com/office/drawing/2016/ink" xmlns:am3d="http://schemas.microsoft.com/office/drawing/2017/model3d" xmlns:o="urn:schemas-microsoft-com:office:office" xmlns:oel="http://schemas.microsoft.com/office/2019/extlst" xmlns:r="http://schemas.openxmlformats.org/officeDocument/2006/relationships" xmlns:m="http://schemas.openxmlformats.org/officeDocument/2006/math" xmlns:v="urn:schemas-microsoft-com:vml" xmlns:wp14="http://schemas.microsoft.com/office/word/2010/wordprocessingDrawing" xmlns:wp="http://schemas.openxmlformats.org/drawingml/2006/wordprocessingDrawing" xmlns:w10="urn:schemas-microsoft-com:office:word" xmlns:w="http://schemas.openxmlformats.org/wordprocessingml/2006/main" xmlns:w14="http://schemas.microsoft.com/office/word/2010/wordml" xmlns:w15="http://schemas.microsoft.com/office/word/2012/wordml" xmlns:w16cex="http://schemas.microsoft.com/office/word/2018/wordml/cex" xmlns:w16cid="http://schemas.microsoft.com/office/word/2016/wordml/cid" xmlns:w16="http://schemas.microsoft.com/office/word/2018/wordml" xmlns:w16sdtdh="http://schemas.microsoft.com/office/word/2020/wordml/sdtdatahash" xmlns:w16se="http://schemas.microsoft.com/office/word/2015/wordml/symex" xmlns:wpg="http://schemas.microsoft.com/office/word/2010/wordprocessingGroup" xmlns:wpi="http://schemas.microsoft.com/office/word/2010/wordprocessingInk" xmlns:wne="http://schemas.microsoft.com/office/word/2006/wordml" xmlns:wps="http://schemas.microsoft.com/office/word/2010/wordprocessingShape" mc:Ignorable="w14 w15 w16se w16cid w16 w16cex w16sdtdh wp14">
+  <w15:commentEx w15:paraId="01DCE19F" w15:done="0"/>
+</w15:commentsEx>
+</file>
+
+<file path=word/commentsExtensible.xml><?xml version="1.0" encoding="utf-8"?>
+<w16cex:commentsExtensible xmlns:wpc="http://schemas.microsoft.com/office/word/2010/wordprocessingCanvas" xmlns:cx="http://schemas.microsoft.com/office/drawing/2014/chartex" xmlns:cx1="http://schemas.microsoft.com/office/drawing/2015/9/8/chartex" xmlns:cx2="http://schemas.microsoft.com/office/drawing/2015/10/21/chartex" xmlns:cx3="http://schemas.microsoft.com/office/drawing/2016/5/9/chartex" xmlns:cx4="http://schemas.microsoft.com/office/drawing/2016/5/10/chartex" xmlns:cx5="http://schemas.microsoft.com/office/drawing/2016/5/11/chartex" xmlns:cx6="http://schemas.microsoft.com/office/drawing/2016/5/12/chartex" xmlns:cx7="http://schemas.microsoft.com/office/drawing/2016/5/13/chartex" xmlns:cx8="http://schemas.microsoft.com/office/drawing/2016/5/14/chartex" xmlns:mc="http://schemas.openxmlformats.org/markup-compatibility/2006" xmlns:aink="http://schemas.microsoft.com/office/drawing/2016/ink" xmlns:am3d="http://schemas.microsoft.com/office/drawing/2017/model3d" xmlns:o="urn:schemas-microsoft-com:office:office" xmlns:oel="http://schemas.microsoft.com/office/2019/extlst" xmlns:r="http://schemas.openxmlformats.org/officeDocument/2006/relationships" xmlns:m="http://schemas.openxmlformats.org/officeDocument/2006/math" xmlns:v="urn:schemas-microsoft-com:vml" xmlns:wp14="http://schemas.microsoft.com/office/word/2010/wordprocessingDrawing" xmlns:wp="http://schemas.openxmlformats.org/drawingml/2006/wordprocessingDrawing" xmlns:w10="urn:schemas-microsoft-com:office:word" xmlns:w="http://schemas.openxmlformats.org/wordprocessingml/2006/main" xmlns:w14="http://schemas.microsoft.com/office/word/2010/wordml" xmlns:w15="http://schemas.microsoft.com/office/word/2012/wordml" xmlns:w16cex="http://schemas.microsoft.com/office/word/2018/wordml/cex" xmlns:w16cid="http://schemas.microsoft.com/office/word/2016/wordml/cid" xmlns:w16="http://schemas.microsoft.com/office/word/2018/wordml" xmlns:w16sdtdh="http://schemas.microsoft.com/office/word/2020/wordml/sdtdatahash" xmlns:w16se="http://schemas.microsoft.com/office/word/2015/wordml/symex" xmlns:wpg="http://schemas.microsoft.com/office/word/2010/wordprocessingGroup" xmlns:wpi="http://schemas.microsoft.com/office/word/2010/wordprocessingInk" xmlns:wne="http://schemas.microsoft.com/office/word/2006/wordml" xmlns:wps="http://schemas.microsoft.com/office/word/2010/wordprocessingShape" mc:Ignorable="w14 w15 w16se w16cid w16 w16cex w16sdtdh wp14">
+  <w16cex:commentExtensible w16cex:durableId="28A5F94B" w16cex:dateUtc="2023-12-03T12:19:00Z"/>
+</w16cex:commentsExtensible>
+</file>
+
+<file path=word/commentsIds.xml><?xml version="1.0" encoding="utf-8"?>
+<w16cid:commentsIds xmlns:wpc="http://schemas.microsoft.com/office/word/2010/wordprocessingCanvas" xmlns:cx="http://schemas.microsoft.com/office/drawing/2014/chartex" xmlns:cx1="http://schemas.microsoft.com/office/drawing/2015/9/8/chartex" xmlns:cx2="http://schemas.microsoft.com/office/drawing/2015/10/21/chartex" xmlns:cx3="http://schemas.microsoft.com/office/drawing/2016/5/9/chartex" xmlns:cx4="http://schemas.microsoft.com/office/drawing/2016/5/10/chartex" xmlns:cx5="http://schemas.microsoft.com/office/drawing/2016/5/11/chartex" xmlns:cx6="http://schemas.microsoft.com/office/drawing/2016/5/12/chartex" xmlns:cx7="http://schemas.microsoft.com/office/drawing/2016/5/13/chartex" xmlns:cx8="http://schemas.microsoft.com/office/drawing/2016/5/14/chartex" xmlns:mc="http://schemas.openxmlformats.org/markup-compatibility/2006" xmlns:aink="http://schemas.microsoft.com/office/drawing/2016/ink" xmlns:am3d="http://schemas.microsoft.com/office/drawing/2017/model3d" xmlns:o="urn:schemas-microsoft-com:office:office" xmlns:oel="http://schemas.microsoft.com/office/2019/extlst" xmlns:r="http://schemas.openxmlformats.org/officeDocument/2006/relationships" xmlns:m="http://schemas.openxmlformats.org/officeDocument/2006/math" xmlns:v="urn:schemas-microsoft-com:vml" xmlns:wp14="http://schemas.microsoft.com/office/word/2010/wordprocessingDrawing" xmlns:wp="http://schemas.openxmlformats.org/drawingml/2006/wordprocessingDrawing" xmlns:w10="urn:schemas-microsoft-com:office:word" xmlns:w="http://schemas.openxmlformats.org/wordprocessingml/2006/main" xmlns:w14="http://schemas.microsoft.com/office/word/2010/wordml" xmlns:w15="http://schemas.microsoft.com/office/word/2012/wordml" xmlns:w16cex="http://schemas.microsoft.com/office/word/2018/wordml/cex" xmlns:w16cid="http://schemas.microsoft.com/office/word/2016/wordml/cid" xmlns:w16="http://schemas.microsoft.com/office/word/2018/wordml" xmlns:w16sdtdh="http://schemas.microsoft.com/office/word/2020/wordml/sdtdatahash" xmlns:w16se="http://schemas.microsoft.com/office/word/2015/wordml/symex" xmlns:wpg="http://schemas.microsoft.com/office/word/2010/wordprocessingGroup" xmlns:wpi="http://schemas.microsoft.com/office/word/2010/wordprocessingInk" xmlns:wne="http://schemas.microsoft.com/office/word/2006/wordml" xmlns:wps="http://schemas.microsoft.com/office/word/2010/wordprocessingShape" mc:Ignorable="w14 w15 w16se w16cid w16 w16cex w16sdtdh wp14">
+  <w16cid:commentId w16cid:paraId="01DCE19F" w16cid:durableId="28A5F94B"/>
+</w16cid:commentsIds>
 </file>
 
 <file path=word/endnotes.xml><?xml version="1.0" encoding="utf-8"?>
@@ -8979,6 +9065,14 @@
   </w:num>
   <w:numIdMacAtCleanup w:val="7"/>
 </w:numbering>
+</file>
+
+<file path=word/people.xml><?xml version="1.0" encoding="utf-8"?>
+<w15:people xmlns:wpc="http://schemas.microsoft.com/office/word/2010/wordprocessingCanvas" xmlns:cx="http://schemas.microsoft.com/office/drawing/2014/chartex" xmlns:cx1="http://schemas.microsoft.com/office/drawing/2015/9/8/chartex" xmlns:cx2="http://schemas.microsoft.com/office/drawing/2015/10/21/chartex" xmlns:cx3="http://schemas.microsoft.com/office/drawing/2016/5/9/chartex" xmlns:cx4="http://schemas.microsoft.com/office/drawing/2016/5/10/chartex" xmlns:cx5="http://schemas.microsoft.com/office/drawing/2016/5/11/chartex" xmlns:cx6="http://schemas.microsoft.com/office/drawing/2016/5/12/chartex" xmlns:cx7="http://schemas.microsoft.com/office/drawing/2016/5/13/chartex" xmlns:cx8="http://schemas.microsoft.com/office/drawing/2016/5/14/chartex" xmlns:mc="http://schemas.openxmlformats.org/markup-compatibility/2006" xmlns:aink="http://schemas.microsoft.com/office/drawing/2016/ink" xmlns:am3d="http://schemas.microsoft.com/office/drawing/2017/model3d" xmlns:o="urn:schemas-microsoft-com:office:office" xmlns:oel="http://schemas.microsoft.com/office/2019/extlst" xmlns:r="http://schemas.openxmlformats.org/officeDocument/2006/relationships" xmlns:m="http://schemas.openxmlformats.org/officeDocument/2006/math" xmlns:v="urn:schemas-microsoft-com:vml" xmlns:wp14="http://schemas.microsoft.com/office/word/2010/wordprocessingDrawing" xmlns:wp="http://schemas.openxmlformats.org/drawingml/2006/wordprocessingDrawing" xmlns:w10="urn:schemas-microsoft-com:office:word" xmlns:w="http://schemas.openxmlformats.org/wordprocessingml/2006/main" xmlns:w14="http://schemas.microsoft.com/office/word/2010/wordml" xmlns:w15="http://schemas.microsoft.com/office/word/2012/wordml" xmlns:w16cex="http://schemas.microsoft.com/office/word/2018/wordml/cex" xmlns:w16cid="http://schemas.microsoft.com/office/word/2016/wordml/cid" xmlns:w16="http://schemas.microsoft.com/office/word/2018/wordml" xmlns:w16sdtdh="http://schemas.microsoft.com/office/word/2020/wordml/sdtdatahash" xmlns:w16se="http://schemas.microsoft.com/office/word/2015/wordml/symex" xmlns:wpg="http://schemas.microsoft.com/office/word/2010/wordprocessingGroup" xmlns:wpi="http://schemas.microsoft.com/office/word/2010/wordprocessingInk" xmlns:wne="http://schemas.microsoft.com/office/word/2006/wordml" xmlns:wps="http://schemas.microsoft.com/office/word/2010/wordprocessingShape" mc:Ignorable="w14 w15 w16se w16cid w16 w16cex w16sdtdh wp14">
+  <w15:person w15:author="Miller, Benjamin M.">
+    <w15:presenceInfo w15:providerId="AD" w15:userId="S::MILLERB@pitt.edu::a1ea5e28-da67-49fc-8d65-16ec4366d9a6"/>
+  </w15:person>
+</w15:people>
 </file>
 
 <file path=word/styles.xml><?xml version="1.0" encoding="utf-8"?>

</xml_diff>